<commit_message>
requirements.txt implemented; README.md implemented
</commit_message>
<xml_diff>
--- a/report/report_template.docx
+++ b/report/report_template.docx
@@ -798,7 +798,7 @@
                 <w:sz w:val="24"/>
               </w:rPr>
               <w:drawing>
-                <wp:anchor distT="0" distB="0" distL="114300" distR="114300" simplePos="0" relativeHeight="251682816" behindDoc="1" locked="0" layoutInCell="1" allowOverlap="1" wp14:anchorId="78B5537B" wp14:editId="3B98A6F1">
+                <wp:anchor distT="0" distB="0" distL="114300" distR="114300" simplePos="0" relativeHeight="251682816" behindDoc="1" locked="0" layoutInCell="1" allowOverlap="1" wp14:anchorId="78B5537B" wp14:editId="1C1C2545">
                   <wp:simplePos x="0" y="0"/>
                   <wp:positionH relativeFrom="column">
                     <wp:posOffset>92319</wp:posOffset>
@@ -1332,12 +1332,22 @@
               <w:rPr>
                 <w:b/>
                 <w:bCs/>
-              </w:rPr>
-            </w:pPr>
-            <w:r>
-              <w:rPr>
-                <w:b/>
-                <w:bCs/>
+                <w:lang w:val="en-GB"/>
+              </w:rPr>
+            </w:pPr>
+            <w:r>
+              <w:rPr>
+                <w:b/>
+                <w:bCs/>
+                <w:lang w:val="en-GB"/>
+              </w:rPr>
+              <w:t xml:space="preserve">Set </w:t>
+            </w:r>
+            <w:r>
+              <w:rPr>
+                <w:b/>
+                <w:bCs/>
+                <w:lang w:val="en-GB"/>
               </w:rPr>
               <w:t>Print Speed</w:t>
             </w:r>
@@ -1345,6 +1355,7 @@
               <w:rPr>
                 <w:b/>
                 <w:bCs/>
+                <w:lang w:val="en-GB"/>
               </w:rPr>
               <w:t xml:space="preserve"> [m/s]</w:t>
             </w:r>
@@ -1352,6 +1363,7 @@
               <w:rPr>
                 <w:b/>
                 <w:bCs/>
+                <w:lang w:val="en-GB"/>
               </w:rPr>
               <w:t>:</w:t>
             </w:r>

</xml_diff>